<commit_message>
Caricamento Documenti 1.5 e 1.6
</commit_message>
<xml_diff>
--- a/documents/Documento Web Design 1.6 navbar-brand.docx
+++ b/documents/Documento Web Design 1.6 navbar-brand.docx
@@ -2,14 +2,20 @@
 <file path=word/document.xml><?xml version="1.0" encoding="utf-8"?>
 <w:document xmlns:wpc="http://schemas.microsoft.com/office/word/2010/wordprocessingCanvas" xmlns:mc="http://schemas.openxmlformats.org/markup-compatibility/2006" xmlns:o="urn:schemas-microsoft-com:office:office" xmlns:r="http://schemas.openxmlformats.org/officeDocument/2006/relationships" xmlns:m="http://schemas.openxmlformats.org/officeDocument/2006/math" xmlns:v="urn:schemas-microsoft-com:vml" xmlns:wp14="http://schemas.microsoft.com/office/word/2010/wordprocessingDrawing" xmlns:wp="http://schemas.openxmlformats.org/drawingml/2006/wordprocessingDrawing" xmlns:w10="urn:schemas-microsoft-com:office:word" xmlns:w="http://schemas.openxmlformats.org/wordprocessingml/2006/main" xmlns:w14="http://schemas.microsoft.com/office/word/2010/wordml" xmlns:w15="http://schemas.microsoft.com/office/word/2012/wordml" xmlns:wpg="http://schemas.microsoft.com/office/word/2010/wordprocessingGroup" xmlns:wpi="http://schemas.microsoft.com/office/word/2010/wordprocessingInk" xmlns:wne="http://schemas.microsoft.com/office/word/2006/wordml" xmlns:wps="http://schemas.microsoft.com/office/word/2010/wordprocessingShape" mc:Ignorable="w14 w15 wp14">
   <w:body>
-    <w:bookmarkStart w:id="0" w:name="_Toc405972515" w:displacedByCustomXml="next"/>
-    <w:bookmarkStart w:id="1" w:name="_Toc404192132" w:displacedByCustomXml="next"/>
-    <w:bookmarkStart w:id="2" w:name="_Toc404007395" w:displacedByCustomXml="next"/>
+    <w:bookmarkStart w:id="0" w:name="_Toc406364185" w:displacedByCustomXml="next"/>
+    <w:bookmarkStart w:id="1" w:name="_Toc406363893" w:displacedByCustomXml="next"/>
+    <w:bookmarkStart w:id="2" w:name="_Toc406363840" w:displacedByCustomXml="next"/>
     <w:bookmarkStart w:id="3" w:name="_Toc404007295" w:displacedByCustomXml="next"/>
+    <w:bookmarkStart w:id="4" w:name="_Toc404007395" w:displacedByCustomXml="next"/>
+    <w:bookmarkStart w:id="5" w:name="_Toc404192132" w:displacedByCustomXml="next"/>
     <w:sdt>
       <w:sdtPr>
         <w:rPr>
+          <w:rFonts w:ascii="Segoe UI" w:eastAsia="Times New Roman" w:hAnsi="Segoe UI" w:cstheme="minorHAnsi"/>
           <w:b/>
+          <w:bCs w:val="0"/>
+          <w:smallCaps w:val="0"/>
+          <w:color w:val="auto"/>
           <w:sz w:val="36"/>
           <w:szCs w:val="36"/>
         </w:rPr>
@@ -21,11 +27,7 @@
       </w:sdtPr>
       <w:sdtEndPr>
         <w:rPr>
-          <w:rFonts w:ascii="Segoe UI" w:eastAsia="Times New Roman" w:hAnsi="Segoe UI" w:cstheme="minorHAnsi"/>
           <w:b w:val="0"/>
-          <w:bCs w:val="0"/>
-          <w:smallCaps w:val="0"/>
-          <w:color w:val="auto"/>
           <w:sz w:val="24"/>
           <w:szCs w:val="24"/>
         </w:rPr>
@@ -171,7 +173,15 @@
                                       <w:sz w:val="28"/>
                                       <w:szCs w:val="28"/>
                                     </w:rPr>
-                                    <w:t>20/11/2014</w:t>
+                                    <w:t>15/12</w:t>
+                                  </w:r>
+                                  <w:r>
+                                    <w:rPr>
+                                      <w:color w:val="FFFFFF" w:themeColor="background1"/>
+                                      <w:sz w:val="28"/>
+                                      <w:szCs w:val="28"/>
+                                    </w:rPr>
+                                    <w:t>/2014</w:t>
                                   </w:r>
                                 </w:p>
                               </w:txbxContent>
@@ -3428,27 +3438,27 @@
                   </wp:anchor>
                 </w:drawing>
               </mc:Choice>
-              <mc:Fallback xmlns:dgm="http://schemas.openxmlformats.org/drawingml/2006/diagram" xmlns:a14="http://schemas.microsoft.com/office/drawing/2010/main" xmlns:pic="http://schemas.openxmlformats.org/drawingml/2006/picture" xmlns:a="http://schemas.openxmlformats.org/drawingml/2006/main">
-                <w:pict w14:anchorId="5DA79C82">
-                  <v:group id="Group 2" style="position:absolute;margin-left:0;margin-top:0;width:172.05pt;height:718.55pt;z-index:-251657216;mso-height-percent:950;mso-left-percent:40;mso-position-horizontal-relative:page;mso-position-vertical:center;mso-position-vertical-relative:page;mso-height-percent:950;mso-left-percent:40" coordsize="21850,91257" o:spid="_x0000_s1026" w14:anchorId="719503C9" o:gfxdata="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">
-                    <v:rect id="Rectangle 3" style="position:absolute;width:1945;height:91257;visibility:visible;mso-wrap-style:square;v-text-anchor:middle" o:spid="_x0000_s1027" fillcolor="#17406d [3215]" stroked="f" strokeweight="1pt" o:gfxdata="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"/>
+              <mc:Fallback>
+                <w:pict>
+                  <v:group w14:anchorId="719503C9" id="Group 2" o:spid="_x0000_s1026" style="position:absolute;margin-left:0;margin-top:0;width:172.05pt;height:718.55pt;z-index:-251657216;mso-height-percent:950;mso-left-percent:40;mso-position-horizontal-relative:page;mso-position-vertical:center;mso-position-vertical-relative:page;mso-height-percent:950;mso-left-percent:40" coordsize="21850,91257" o:gfxdata="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">
+                    <v:rect id="Rectangle 3" o:spid="_x0000_s1027" style="position:absolute;width:1945;height:91257;visibility:visible;mso-wrap-style:square;v-text-anchor:middle" o:gfxdata="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" fillcolor="#17406d [3215]" stroked="f" strokeweight="1pt"/>
                     <v:shapetype id="_x0000_t15" coordsize="21600,21600" o:spt="15" adj="16200" path="m@0,l,,,21600@0,21600,21600,10800xe">
                       <v:stroke joinstyle="miter"/>
                       <v:formulas>
                         <v:f eqn="val #0"/>
                         <v:f eqn="prod #0 1 2"/>
                       </v:formulas>
-                      <v:path textboxrect="0,0,10800,21600;0,0,16200,21600;0,0,21600,21600" gradientshapeok="t" o:connecttype="custom" o:connectlocs="@1,0;0,10800;@1,21600;21600,10800" o:connectangles="270,180,90,0"/>
+                      <v:path gradientshapeok="t" o:connecttype="custom" o:connectlocs="@1,0;0,10800;@1,21600;21600,10800" o:connectangles="270,180,90,0" textboxrect="0,0,10800,21600;0,0,16200,21600;0,0,21600,21600"/>
                       <v:handles>
                         <v:h position="#0,topLeft" xrange="0,21600"/>
                       </v:handles>
                     </v:shapetype>
-                    <v:shape id="Pentagon 4" style="position:absolute;top:16890;width:21850;height:5521;visibility:visible;mso-wrap-style:square;v-text-anchor:middle" o:spid="_x0000_s1028" fillcolor="#0f6fc6 [3204]" stroked="f" strokeweight="1pt" type="#_x0000_t15" adj="18871" o:gfxdata="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">
+                    <v:shape id="Pentagon 4" o:spid="_x0000_s1028" type="#_x0000_t15" style="position:absolute;top:16890;width:21850;height:5521;visibility:visible;mso-wrap-style:square;v-text-anchor:middle" o:gfxdata="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" adj="18871" fillcolor="#0f6fc6 [3204]" stroked="f" strokeweight="1pt">
                       <v:textbox inset=",0,14.4pt,0">
                         <w:txbxContent>
                           <w:p>
                             <w:pPr>
-                              <w:pStyle w:val="Nessunaspaziatura"/>
+                              <w:pStyle w:val="NoSpacing"/>
                               <w:jc w:val="right"/>
                               <w:rPr>
                                 <w:color w:val="FFFFFF" w:themeColor="background1"/>
@@ -3462,105 +3472,113 @@
                                 <w:sz w:val="28"/>
                                 <w:szCs w:val="28"/>
                               </w:rPr>
-                              <w:t>20/11/2014</w:t>
+                              <w:t>15/12</w:t>
+                            </w:r>
+                            <w:r>
+                              <w:rPr>
+                                <w:color w:val="FFFFFF" w:themeColor="background1"/>
+                                <w:sz w:val="28"/>
+                                <w:szCs w:val="28"/>
+                              </w:rPr>
+                              <w:t>/2014</w:t>
                             </w:r>
                           </w:p>
                         </w:txbxContent>
                       </v:textbox>
                     </v:shape>
-                    <v:group id="Group 5" style="position:absolute;left:762;top:42100;width:20574;height:49103" coordsize="13062,31210" coordorigin="806,42118" o:spid="_x0000_s1029" o:gfxdata="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">
-                      <v:group id="Group 6" style="position:absolute;left:1410;top:42118;width:10478;height:31210" coordsize="10477,31210" coordorigin="1410,42118" o:spid="_x0000_s1030" o:gfxdata="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">
+                    <v:group id="Group 5" o:spid="_x0000_s1029" style="position:absolute;left:762;top:42100;width:20574;height:49103" coordorigin="806,42118" coordsize="13062,31210" o:gfxdata="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">
+                      <v:group id="Group 6" o:spid="_x0000_s1030" style="position:absolute;left:1410;top:42118;width:10478;height:31210" coordorigin="1410,42118" coordsize="10477,31210" o:gfxdata="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">
                         <o:lock v:ext="edit" aspectratio="t"/>
-                        <v:shape id="Freeform 20" style="position:absolute;left:3696;top:62168;width:1937;height:6985;visibility:visible;mso-wrap-style:square;v-text-anchor:top" coordsize="122,440" o:spid="_x0000_s1031" fillcolor="#17406d [3215]" strokecolor="#17406d [3215]" strokeweight="0" path="m,l39,152,84,304r38,113l122,440,76,306,39,180,6,53,,xe" o:gfxdata="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">
+                        <v:shape id="Freeform 20" o:spid="_x0000_s1031" style="position:absolute;left:3696;top:62168;width:1937;height:6985;visibility:visible;mso-wrap-style:square;v-text-anchor:top" coordsize="122,440" o:gfxdata="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" path="m,l39,152,84,304r38,113l122,440,76,306,39,180,6,53,,xe" fillcolor="#17406d [3215]" strokecolor="#17406d [3215]" strokeweight="0">
                           <v:path arrowok="t" o:connecttype="custom" o:connectlocs="0,0;61913,241300;133350,482600;193675,661988;193675,698500;120650,485775;61913,285750;9525,84138;0,0" o:connectangles="0,0,0,0,0,0,0,0,0"/>
                         </v:shape>
-                        <v:shape id="Freeform 21" style="position:absolute;left:5728;top:69058;width:1842;height:4270;visibility:visible;mso-wrap-style:square;v-text-anchor:top" coordsize="116,269" o:spid="_x0000_s1032" fillcolor="#17406d [3215]" strokecolor="#17406d [3215]" strokeweight="0" path="m,l8,19,37,93r30,74l116,269r-8,l60,169,30,98,1,25,,xe" o:gfxdata="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">
+                        <v:shape id="Freeform 21" o:spid="_x0000_s1032" style="position:absolute;left:5728;top:69058;width:1842;height:4270;visibility:visible;mso-wrap-style:square;v-text-anchor:top" coordsize="116,269" o:gfxdata="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" path="m,l8,19,37,93r30,74l116,269r-8,l60,169,30,98,1,25,,xe" fillcolor="#17406d [3215]" strokecolor="#17406d [3215]" strokeweight="0">
                           <v:path arrowok="t" o:connecttype="custom" o:connectlocs="0,0;12700,30163;58738,147638;106363,265113;184150,427038;171450,427038;95250,268288;47625,155575;1588,39688;0,0" o:connectangles="0,0,0,0,0,0,0,0,0,0"/>
                         </v:shape>
-                        <v:shape id="Freeform 22" style="position:absolute;left:1410;top:42118;width:2223;height:20193;visibility:visible;mso-wrap-style:square;v-text-anchor:top" coordsize="140,1272" o:spid="_x0000_s1033" fillcolor="#17406d [3215]" strokecolor="#17406d [3215]" strokeweight="0" path="m,l,,1,79r2,80l12,317,23,476,39,634,58,792,83,948r24,138l135,1223r5,49l138,1262,105,1106,77,949,53,792,35,634,20,476,9,317,2,159,,79,,xe" o:gfxdata="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">
+                        <v:shape id="Freeform 22" o:spid="_x0000_s1033" style="position:absolute;left:1410;top:42118;width:2223;height:20193;visibility:visible;mso-wrap-style:square;v-text-anchor:top" coordsize="140,1272" o:gfxdata="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" path="m,l,,1,79r2,80l12,317,23,476,39,634,58,792,83,948r24,138l135,1223r5,49l138,1262,105,1106,77,949,53,792,35,634,20,476,9,317,2,159,,79,,xe" fillcolor="#17406d [3215]" strokecolor="#17406d [3215]" strokeweight="0">
                           <v:path arrowok="t" o:connecttype="custom" o:connectlocs="0,0;0,0;1588,125413;4763,252413;19050,503238;36513,755650;61913,1006475;92075,1257300;131763,1504950;169863,1724025;214313,1941513;222250,2019300;219075,2003425;166688,1755775;122238,1506538;84138,1257300;55563,1006475;31750,755650;14288,503238;3175,252413;0,125413;0,0" o:connectangles="0,0,0,0,0,0,0,0,0,0,0,0,0,0,0,0,0,0,0,0,0,0"/>
                         </v:shape>
-                        <v:shape id="Freeform 23" style="position:absolute;left:3410;top:48611;width:715;height:13557;visibility:visible;mso-wrap-style:square;v-text-anchor:top" coordsize="45,854" o:spid="_x0000_s1034" fillcolor="#17406d [3215]" strokecolor="#17406d [3215]" strokeweight="0" path="m45,r,l35,66r-9,67l14,267,6,401,3,534,6,669r8,134l18,854r,-3l9,814,8,803,1,669,,534,3,401,12,267,25,132,34,66,45,xe" o:gfxdata="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">
+                        <v:shape id="Freeform 23" o:spid="_x0000_s1034" style="position:absolute;left:3410;top:48611;width:715;height:13557;visibility:visible;mso-wrap-style:square;v-text-anchor:top" coordsize="45,854" o:gfxdata="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" path="m45,r,l35,66r-9,67l14,267,6,401,3,534,6,669r8,134l18,854r,-3l9,814,8,803,1,669,,534,3,401,12,267,25,132,34,66,45,xe" fillcolor="#17406d [3215]" strokecolor="#17406d [3215]" strokeweight="0">
                           <v:path arrowok="t" o:connecttype="custom" o:connectlocs="71438,0;71438,0;55563,104775;41275,211138;22225,423863;9525,636588;4763,847725;9525,1062038;22225,1274763;28575,1355725;28575,1350963;14288,1292225;12700,1274763;1588,1062038;0,847725;4763,636588;19050,423863;39688,209550;53975,104775;71438,0" o:connectangles="0,0,0,0,0,0,0,0,0,0,0,0,0,0,0,0,0,0,0,0"/>
                         </v:shape>
-                        <v:shape id="Freeform 24" style="position:absolute;left:3633;top:62311;width:2444;height:9985;visibility:visible;mso-wrap-style:square;v-text-anchor:top" coordsize="154,629" o:spid="_x0000_s1035" fillcolor="#17406d [3215]" strokecolor="#17406d [3215]" strokeweight="0" path="m,l10,44r11,82l34,207r19,86l75,380r25,86l120,521r21,55l152,618r2,11l140,595,115,532,93,468,67,383,47,295,28,207,12,104,,xe" o:gfxdata="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">
+                        <v:shape id="Freeform 24" o:spid="_x0000_s1035" style="position:absolute;left:3633;top:62311;width:2444;height:9985;visibility:visible;mso-wrap-style:square;v-text-anchor:top" coordsize="154,629" o:gfxdata="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" path="m,l10,44r11,82l34,207r19,86l75,380r25,86l120,521r21,55l152,618r2,11l140,595,115,532,93,468,67,383,47,295,28,207,12,104,,xe" fillcolor="#17406d [3215]" strokecolor="#17406d [3215]" strokeweight="0">
                           <v:path arrowok="t" o:connecttype="custom" o:connectlocs="0,0;15875,69850;33338,200025;53975,328613;84138,465138;119063,603250;158750,739775;190500,827088;223838,914400;241300,981075;244475,998538;222250,944563;182563,844550;147638,742950;106363,608013;74613,468313;44450,328613;19050,165100;0,0" o:connectangles="0,0,0,0,0,0,0,0,0,0,0,0,0,0,0,0,0,0,0"/>
                         </v:shape>
-                        <v:shape id="Freeform 25" style="position:absolute;left:6204;top:72233;width:524;height:1095;visibility:visible;mso-wrap-style:square;v-text-anchor:top" coordsize="33,69" o:spid="_x0000_s1036" fillcolor="#17406d [3215]" strokecolor="#17406d [3215]" strokeweight="0" path="m,l33,69r-9,l12,35,,xe" o:gfxdata="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">
+                        <v:shape id="Freeform 25" o:spid="_x0000_s1036" style="position:absolute;left:6204;top:72233;width:524;height:1095;visibility:visible;mso-wrap-style:square;v-text-anchor:top" coordsize="33,69" o:gfxdata="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" path="m,l33,69r-9,l12,35,,xe" fillcolor="#17406d [3215]" strokecolor="#17406d [3215]" strokeweight="0">
                           <v:path arrowok="t" o:connecttype="custom" o:connectlocs="0,0;52388,109538;38100,109538;19050,55563;0,0" o:connectangles="0,0,0,0,0"/>
                         </v:shape>
-                        <v:shape id="Freeform 26" style="position:absolute;left:3553;top:61533;width:238;height:1476;visibility:visible;mso-wrap-style:square;v-text-anchor:top" coordsize="15,93" o:spid="_x0000_s1037" fillcolor="#17406d [3215]" strokecolor="#17406d [3215]" strokeweight="0" path="m,l9,37r,3l15,93,5,49,,xe" o:gfxdata="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">
+                        <v:shape id="Freeform 26" o:spid="_x0000_s1037" style="position:absolute;left:3553;top:61533;width:238;height:1476;visibility:visible;mso-wrap-style:square;v-text-anchor:top" coordsize="15,93" o:gfxdata="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" path="m,l9,37r,3l15,93,5,49,,xe" fillcolor="#17406d [3215]" strokecolor="#17406d [3215]" strokeweight="0">
                           <v:path arrowok="t" o:connecttype="custom" o:connectlocs="0,0;14288,58738;14288,63500;23813,147638;7938,77788;0,0" o:connectangles="0,0,0,0,0,0"/>
                         </v:shape>
-                        <v:shape id="Freeform 27" style="position:absolute;left:5633;top:56897;width:6255;height:12161;visibility:visible;mso-wrap-style:square;v-text-anchor:top" coordsize="394,766" o:spid="_x0000_s1038" fillcolor="#17406d [3215]" strokecolor="#17406d [3215]" strokeweight="0" path="m394,r,l356,38,319,77r-35,40l249,160r-42,58l168,276r-37,63l98,402,69,467,45,535,26,604,14,673,7,746,6,766,,749r1,-5l7,673,21,603,40,533,65,466,94,400r33,-64l164,275r40,-60l248,158r34,-42l318,76,354,37,394,xe" o:gfxdata="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">
+                        <v:shape id="Freeform 27" o:spid="_x0000_s1038" style="position:absolute;left:5633;top:56897;width:6255;height:12161;visibility:visible;mso-wrap-style:square;v-text-anchor:top" coordsize="394,766" o:gfxdata="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" path="m394,r,l356,38,319,77r-35,40l249,160r-42,58l168,276r-37,63l98,402,69,467,45,535,26,604,14,673,7,746,6,766,,749r1,-5l7,673,21,603,40,533,65,466,94,400r33,-64l164,275r40,-60l248,158r34,-42l318,76,354,37,394,xe" fillcolor="#17406d [3215]" strokecolor="#17406d [3215]" strokeweight="0">
                           <v:path arrowok="t" o:connecttype="custom" o:connectlocs="625475,0;625475,0;565150,60325;506413,122238;450850,185738;395288,254000;328613,346075;266700,438150;207963,538163;155575,638175;109538,741363;71438,849313;41275,958850;22225,1068388;11113,1184275;9525,1216025;0,1189038;1588,1181100;11113,1068388;33338,957263;63500,846138;103188,739775;149225,635000;201613,533400;260350,436563;323850,341313;393700,250825;447675,184150;504825,120650;561975,58738;625475,0" o:connectangles="0,0,0,0,0,0,0,0,0,0,0,0,0,0,0,0,0,0,0,0,0,0,0,0,0,0,0,0,0,0,0"/>
                         </v:shape>
-                        <v:shape id="Freeform 28" style="position:absolute;left:5633;top:69153;width:571;height:3080;visibility:visible;mso-wrap-style:square;v-text-anchor:top" coordsize="36,194" o:spid="_x0000_s1039" fillcolor="#17406d [3215]" strokecolor="#17406d [3215]" strokeweight="0" path="m,l6,16r1,3l11,80r9,52l33,185r3,9l21,161,15,145,5,81,1,41,,xe" o:gfxdata="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">
+                        <v:shape id="Freeform 28" o:spid="_x0000_s1039" style="position:absolute;left:5633;top:69153;width:571;height:3080;visibility:visible;mso-wrap-style:square;v-text-anchor:top" coordsize="36,194" o:gfxdata="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" path="m,l6,16r1,3l11,80r9,52l33,185r3,9l21,161,15,145,5,81,1,41,,xe" fillcolor="#17406d [3215]" strokecolor="#17406d [3215]" strokeweight="0">
                           <v:path arrowok="t" o:connecttype="custom" o:connectlocs="0,0;9525,25400;11113,30163;17463,127000;31750,209550;52388,293688;57150,307975;33338,255588;23813,230188;7938,128588;1588,65088;0,0" o:connectangles="0,0,0,0,0,0,0,0,0,0,0,0"/>
                         </v:shape>
-                        <v:shape id="Freeform 29" style="position:absolute;left:6077;top:72296;width:493;height:1032;visibility:visible;mso-wrap-style:square;v-text-anchor:top" coordsize="31,65" o:spid="_x0000_s1040" fillcolor="#17406d [3215]" strokecolor="#17406d [3215]" strokeweight="0" path="m,l31,65r-8,l,xe" o:gfxdata="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">
+                        <v:shape id="Freeform 29" o:spid="_x0000_s1040" style="position:absolute;left:6077;top:72296;width:493;height:1032;visibility:visible;mso-wrap-style:square;v-text-anchor:top" coordsize="31,65" o:gfxdata="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" path="m,l31,65r-8,l,xe" fillcolor="#17406d [3215]" strokecolor="#17406d [3215]" strokeweight="0">
                           <v:path arrowok="t" o:connecttype="custom" o:connectlocs="0,0;49213,103188;36513,103188;0,0" o:connectangles="0,0,0,0"/>
                         </v:shape>
-                        <v:shape id="Freeform 30" style="position:absolute;left:5633;top:68788;width:111;height:666;visibility:visible;mso-wrap-style:square;v-text-anchor:top" coordsize="7,42" o:spid="_x0000_s1041" fillcolor="#17406d [3215]" strokecolor="#17406d [3215]" strokeweight="0" path="m,l6,17,7,42,6,39,,23,,xe" o:gfxdata="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">
+                        <v:shape id="Freeform 30" o:spid="_x0000_s1041" style="position:absolute;left:5633;top:68788;width:111;height:666;visibility:visible;mso-wrap-style:square;v-text-anchor:top" coordsize="7,42" o:gfxdata="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" path="m,l6,17,7,42,6,39,,23,,xe" fillcolor="#17406d [3215]" strokecolor="#17406d [3215]" strokeweight="0">
                           <v:path arrowok="t" o:connecttype="custom" o:connectlocs="0,0;9525,26988;11113,66675;9525,61913;0,36513;0,0" o:connectangles="0,0,0,0,0,0"/>
                         </v:shape>
-                        <v:shape id="Freeform 31" style="position:absolute;left:5871;top:71455;width:714;height:1873;visibility:visible;mso-wrap-style:square;v-text-anchor:top" coordsize="45,118" o:spid="_x0000_s1042" fillcolor="#17406d [3215]" strokecolor="#17406d [3215]" strokeweight="0" path="m,l6,16,21,49,33,84r12,34l44,118,13,53,11,42,,xe" o:gfxdata="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">
+                        <v:shape id="Freeform 31" o:spid="_x0000_s1042" style="position:absolute;left:5871;top:71455;width:714;height:1873;visibility:visible;mso-wrap-style:square;v-text-anchor:top" coordsize="45,118" o:gfxdata="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" path="m,l6,16,21,49,33,84r12,34l44,118,13,53,11,42,,xe" fillcolor="#17406d [3215]" strokecolor="#17406d [3215]" strokeweight="0">
                           <v:path arrowok="t" o:connecttype="custom" o:connectlocs="0,0;9525,25400;33338,77788;52388,133350;71438,187325;69850,187325;20638,84138;17463,66675;0,0" o:connectangles="0,0,0,0,0,0,0,0,0"/>
                         </v:shape>
                       </v:group>
-                      <v:group id="Group 7" style="position:absolute;left:806;top:48269;width:13063;height:25059" coordsize="8747,16779" coordorigin="806,46499" o:spid="_x0000_s1043" o:gfxdata="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">
+                      <v:group id="Group 7" o:spid="_x0000_s1043" style="position:absolute;left:806;top:48269;width:13063;height:25059" coordorigin="806,46499" coordsize="8747,16779" o:gfxdata="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">
                         <o:lock v:ext="edit" aspectratio="t"/>
-                        <v:shape id="Freeform 8" style="position:absolute;left:1187;top:51897;width:1984;height:7143;visibility:visible;mso-wrap-style:square;v-text-anchor:top" coordsize="125,450" o:spid="_x0000_s1044" fillcolor="#17406d [3215]" strokecolor="#17406d [3215]" strokeweight="0" path="m,l41,155,86,309r39,116l125,450,79,311,41,183,7,54,,xe" o:gfxdata="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">
+                        <v:shape id="Freeform 8" o:spid="_x0000_s1044" style="position:absolute;left:1187;top:51897;width:1984;height:7143;visibility:visible;mso-wrap-style:square;v-text-anchor:top" coordsize="125,450" o:gfxdata="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" path="m,l41,155,86,309r39,116l125,450,79,311,41,183,7,54,,xe" fillcolor="#17406d [3215]" strokecolor="#17406d [3215]" strokeweight="0">
                           <v:fill opacity="13107f"/>
                           <v:stroke opacity="13107f"/>
                           <v:path arrowok="t" o:connecttype="custom" o:connectlocs="0,0;65088,246063;136525,490538;198438,674688;198438,714375;125413,493713;65088,290513;11113,85725;0,0" o:connectangles="0,0,0,0,0,0,0,0,0"/>
                         </v:shape>
-                        <v:shape id="Freeform 9" style="position:absolute;left:3282;top:58913;width:1874;height:4366;visibility:visible;mso-wrap-style:square;v-text-anchor:top" coordsize="118,275" o:spid="_x0000_s1045" fillcolor="#17406d [3215]" strokecolor="#17406d [3215]" strokeweight="0" path="m,l8,20,37,96r32,74l118,275r-9,l61,174,30,100,,26,,xe" o:gfxdata="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">
+                        <v:shape id="Freeform 9" o:spid="_x0000_s1045" style="position:absolute;left:3282;top:58913;width:1874;height:4366;visibility:visible;mso-wrap-style:square;v-text-anchor:top" coordsize="118,275" o:gfxdata="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" path="m,l8,20,37,96r32,74l118,275r-9,l61,174,30,100,,26,,xe" fillcolor="#17406d [3215]" strokecolor="#17406d [3215]" strokeweight="0">
                           <v:fill opacity="13107f"/>
                           <v:stroke opacity="13107f"/>
                           <v:path arrowok="t" o:connecttype="custom" o:connectlocs="0,0;12700,31750;58738,152400;109538,269875;187325,436563;173038,436563;96838,276225;47625,158750;0,41275;0,0" o:connectangles="0,0,0,0,0,0,0,0,0,0"/>
                         </v:shape>
-                        <v:shape id="Freeform 10" style="position:absolute;left:806;top:50103;width:317;height:1921;visibility:visible;mso-wrap-style:square;v-text-anchor:top" coordsize="20,121" o:spid="_x0000_s1046" fillcolor="#17406d [3215]" strokecolor="#17406d [3215]" strokeweight="0" path="m,l16,72r4,49l18,112,,31,,xe" o:gfxdata="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">
+                        <v:shape id="Freeform 10" o:spid="_x0000_s1046" style="position:absolute;left:806;top:50103;width:317;height:1921;visibility:visible;mso-wrap-style:square;v-text-anchor:top" coordsize="20,121" o:gfxdata="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" path="m,l16,72r4,49l18,112,,31,,xe" fillcolor="#17406d [3215]" strokecolor="#17406d [3215]" strokeweight="0">
                           <v:fill opacity="13107f"/>
                           <v:stroke opacity="13107f"/>
                           <v:path arrowok="t" o:connecttype="custom" o:connectlocs="0,0;25400,114300;31750,192088;28575,177800;0,49213;0,0" o:connectangles="0,0,0,0,0,0"/>
                         </v:shape>
-                        <v:shape id="Freeform 12" style="position:absolute;left:1123;top:52024;width:2509;height:10207;visibility:visible;mso-wrap-style:square;v-text-anchor:top" coordsize="158,643" o:spid="_x0000_s1047" fillcolor="#17406d [3215]" strokecolor="#17406d [3215]" strokeweight="0" path="m,l11,46r11,83l36,211r19,90l76,389r27,87l123,533r21,55l155,632r3,11l142,608,118,544,95,478,69,391,47,302,29,212,13,107,,xe" o:gfxdata="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">
+                        <v:shape id="Freeform 12" o:spid="_x0000_s1047" style="position:absolute;left:1123;top:52024;width:2509;height:10207;visibility:visible;mso-wrap-style:square;v-text-anchor:top" coordsize="158,643" o:gfxdata="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" path="m,l11,46r11,83l36,211r19,90l76,389r27,87l123,533r21,55l155,632r3,11l142,608,118,544,95,478,69,391,47,302,29,212,13,107,,xe" fillcolor="#17406d [3215]" strokecolor="#17406d [3215]" strokeweight="0">
                           <v:fill opacity="13107f"/>
                           <v:stroke opacity="13107f"/>
                           <v:path arrowok="t" o:connecttype="custom" o:connectlocs="0,0;17463,73025;34925,204788;57150,334963;87313,477838;120650,617538;163513,755650;195263,846138;228600,933450;246063,1003300;250825,1020763;225425,965200;187325,863600;150813,758825;109538,620713;74613,479425;46038,336550;20638,169863;0,0" o:connectangles="0,0,0,0,0,0,0,0,0,0,0,0,0,0,0,0,0,0,0"/>
                         </v:shape>
-                        <v:shape id="Freeform 13" style="position:absolute;left:3759;top:62152;width:524;height:1127;visibility:visible;mso-wrap-style:square;v-text-anchor:top" coordsize="33,71" o:spid="_x0000_s1048" fillcolor="#17406d [3215]" strokecolor="#17406d [3215]" strokeweight="0" path="m,l33,71r-9,l11,36,,xe" o:gfxdata="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">
+                        <v:shape id="Freeform 13" o:spid="_x0000_s1048" style="position:absolute;left:3759;top:62152;width:524;height:1127;visibility:visible;mso-wrap-style:square;v-text-anchor:top" coordsize="33,71" o:gfxdata="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" path="m,l33,71r-9,l11,36,,xe" fillcolor="#17406d [3215]" strokecolor="#17406d [3215]" strokeweight="0">
                           <v:fill opacity="13107f"/>
                           <v:stroke opacity="13107f"/>
                           <v:path arrowok="t" o:connecttype="custom" o:connectlocs="0,0;52388,112713;38100,112713;17463,57150;0,0" o:connectangles="0,0,0,0,0"/>
                         </v:shape>
-                        <v:shape id="Freeform 14" style="position:absolute;left:1060;top:51246;width:238;height:1508;visibility:visible;mso-wrap-style:square;v-text-anchor:top" coordsize="15,95" o:spid="_x0000_s1049" fillcolor="#17406d [3215]" strokecolor="#17406d [3215]" strokeweight="0" path="m,l8,37r,4l15,95,4,49,,xe" o:gfxdata="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">
+                        <v:shape id="Freeform 14" o:spid="_x0000_s1049" style="position:absolute;left:1060;top:51246;width:238;height:1508;visibility:visible;mso-wrap-style:square;v-text-anchor:top" coordsize="15,95" o:gfxdata="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" path="m,l8,37r,4l15,95,4,49,,xe" fillcolor="#17406d [3215]" strokecolor="#17406d [3215]" strokeweight="0">
                           <v:fill opacity="13107f"/>
                           <v:stroke opacity="13107f"/>
                           <v:path arrowok="t" o:connecttype="custom" o:connectlocs="0,0;12700,58738;12700,65088;23813,150813;6350,77788;0,0" o:connectangles="0,0,0,0,0,0"/>
                         </v:shape>
-                        <v:shape id="Freeform 15" style="position:absolute;left:3171;top:46499;width:6382;height:12414;visibility:visible;mso-wrap-style:square;v-text-anchor:top" coordsize="402,782" o:spid="_x0000_s1050" fillcolor="#17406d [3215]" strokecolor="#17406d [3215]" strokeweight="0" path="m402,r,1l363,39,325,79r-35,42l255,164r-44,58l171,284r-38,62l100,411,71,478,45,546,27,617,13,689,7,761r,21l,765r1,-4l7,688,21,616,40,545,66,475,95,409r35,-66l167,281r42,-61l253,163r34,-43l324,78,362,38,402,xe" o:gfxdata="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">
+                        <v:shape id="Freeform 15" o:spid="_x0000_s1050" style="position:absolute;left:3171;top:46499;width:6382;height:12414;visibility:visible;mso-wrap-style:square;v-text-anchor:top" coordsize="402,782" o:gfxdata="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" path="m402,r,1l363,39,325,79r-35,42l255,164r-44,58l171,284r-38,62l100,411,71,478,45,546,27,617,13,689,7,761r,21l,765r1,-4l7,688,21,616,40,545,66,475,95,409r35,-66l167,281r42,-61l253,163r34,-43l324,78,362,38,402,xe" fillcolor="#17406d [3215]" strokecolor="#17406d [3215]" strokeweight="0">
                           <v:fill opacity="13107f"/>
                           <v:stroke opacity="13107f"/>
                           <v:path arrowok="t" o:connecttype="custom" o:connectlocs="638175,0;638175,1588;576263,61913;515938,125413;460375,192088;404813,260350;334963,352425;271463,450850;211138,549275;158750,652463;112713,758825;71438,866775;42863,979488;20638,1093788;11113,1208088;11113,1241425;0,1214438;1588,1208088;11113,1092200;33338,977900;63500,865188;104775,754063;150813,649288;206375,544513;265113,446088;331788,349250;401638,258763;455613,190500;514350,123825;574675,60325;638175,0" o:connectangles="0,0,0,0,0,0,0,0,0,0,0,0,0,0,0,0,0,0,0,0,0,0,0,0,0,0,0,0,0,0,0"/>
                         </v:shape>
-                        <v:shape id="Freeform 16" style="position:absolute;left:3171;top:59040;width:588;height:3112;visibility:visible;mso-wrap-style:square;v-text-anchor:top" coordsize="37,196" o:spid="_x0000_s1051" fillcolor="#17406d [3215]" strokecolor="#17406d [3215]" strokeweight="0" path="m,l6,15r1,3l12,80r9,54l33,188r4,8l22,162,15,146,5,81,1,40,,xe" o:gfxdata="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">
+                        <v:shape id="Freeform 16" o:spid="_x0000_s1051" style="position:absolute;left:3171;top:59040;width:588;height:3112;visibility:visible;mso-wrap-style:square;v-text-anchor:top" coordsize="37,196" o:gfxdata="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" path="m,l6,15r1,3l12,80r9,54l33,188r4,8l22,162,15,146,5,81,1,40,,xe" fillcolor="#17406d [3215]" strokecolor="#17406d [3215]" strokeweight="0">
                           <v:fill opacity="13107f"/>
                           <v:stroke opacity="13107f"/>
                           <v:path arrowok="t" o:connecttype="custom" o:connectlocs="0,0;9525,23813;11113,28575;19050,127000;33338,212725;52388,298450;58738,311150;34925,257175;23813,231775;7938,128588;1588,63500;0,0" o:connectangles="0,0,0,0,0,0,0,0,0,0,0,0"/>
                         </v:shape>
-                        <v:shape id="Freeform 17" style="position:absolute;left:3632;top:62231;width:492;height:1048;visibility:visible;mso-wrap-style:square;v-text-anchor:top" coordsize="31,66" o:spid="_x0000_s1052" fillcolor="#17406d [3215]" strokecolor="#17406d [3215]" strokeweight="0" path="m,l31,66r-7,l,xe" o:gfxdata="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">
+                        <v:shape id="Freeform 17" o:spid="_x0000_s1052" style="position:absolute;left:3632;top:62231;width:492;height:1048;visibility:visible;mso-wrap-style:square;v-text-anchor:top" coordsize="31,66" o:gfxdata="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" path="m,l31,66r-7,l,xe" fillcolor="#17406d [3215]" strokecolor="#17406d [3215]" strokeweight="0">
                           <v:fill opacity="13107f"/>
                           <v:stroke opacity="13107f"/>
                           <v:path arrowok="t" o:connecttype="custom" o:connectlocs="0,0;49213,104775;38100,104775;0,0" o:connectangles="0,0,0,0"/>
                         </v:shape>
-                        <v:shape id="Freeform 18" style="position:absolute;left:3171;top:58644;width:111;height:682;visibility:visible;mso-wrap-style:square;v-text-anchor:top" coordsize="7,43" o:spid="_x0000_s1053" fillcolor="#17406d [3215]" strokecolor="#17406d [3215]" strokeweight="0" path="m,l7,17r,26l6,40,,25,,xe" o:gfxdata="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">
+                        <v:shape id="Freeform 18" o:spid="_x0000_s1053" style="position:absolute;left:3171;top:58644;width:111;height:682;visibility:visible;mso-wrap-style:square;v-text-anchor:top" coordsize="7,43" o:gfxdata="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" path="m,l7,17r,26l6,40,,25,,xe" fillcolor="#17406d [3215]" strokecolor="#17406d [3215]" strokeweight="0">
                           <v:fill opacity="13107f"/>
                           <v:stroke opacity="13107f"/>
                           <v:path arrowok="t" o:connecttype="custom" o:connectlocs="0,0;11113,26988;11113,68263;9525,63500;0,39688;0,0" o:connectangles="0,0,0,0,0,0"/>
                         </v:shape>
-                        <v:shape id="Freeform 19" style="position:absolute;left:3409;top:61358;width:731;height:1921;visibility:visible;mso-wrap-style:square;v-text-anchor:top" coordsize="46,121" o:spid="_x0000_s1054" fillcolor="#17406d [3215]" strokecolor="#17406d [3215]" strokeweight="0" path="m,l7,16,22,50,33,86r13,35l45,121,14,55,11,44,,xe" o:gfxdata="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">
+                        <v:shape id="Freeform 19" o:spid="_x0000_s1054" style="position:absolute;left:3409;top:61358;width:731;height:1921;visibility:visible;mso-wrap-style:square;v-text-anchor:top" coordsize="46,121" o:gfxdata="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" path="m,l7,16,22,50,33,86r13,35l45,121,14,55,11,44,,xe" fillcolor="#17406d [3215]" strokecolor="#17406d [3215]" strokeweight="0">
                           <v:fill opacity="13107f"/>
                           <v:stroke opacity="13107f"/>
                           <v:path arrowok="t" o:connecttype="custom" o:connectlocs="0,0;11113,25400;34925,79375;52388,136525;73025,192088;71438,192088;22225,87313;17463,69850;0,0" o:connectangles="0,0,0,0,0,0,0,0,0"/>
@@ -3635,6 +3653,8 @@
               </wp:anchor>
             </w:drawing>
           </w:r>
+          <w:bookmarkEnd w:id="5"/>
+          <w:bookmarkEnd w:id="4"/>
           <w:bookmarkEnd w:id="3"/>
           <w:bookmarkEnd w:id="2"/>
           <w:bookmarkEnd w:id="1"/>
@@ -3717,7 +3737,7 @@
                                     </w:rPr>
                                     <w:alias w:val="Title"/>
                                     <w:tag w:val=""/>
-                                    <w:id w:val="-1749189902"/>
+                                    <w:id w:val="-366764878"/>
                                     <w:dataBinding w:prefixMappings="xmlns:ns0='http://purl.org/dc/elements/1.1/' xmlns:ns1='http://schemas.openxmlformats.org/package/2006/metadata/core-properties' " w:xpath="/ns1:coreProperties[1]/ns0:title[1]" w:storeItemID="{6C3C8BC8-F283-45AE-878A-BAB7291924A1}"/>
                                     <w:text/>
                                   </w:sdtPr>
@@ -3741,7 +3761,7 @@
                                   <w:sdtPr>
                                     <w:alias w:val="Subtitle"/>
                                     <w:tag w:val=""/>
-                                    <w:id w:val="-359746996"/>
+                                    <w:id w:val="-1494479247"/>
                                     <w:dataBinding w:prefixMappings="xmlns:ns0='http://purl.org/dc/elements/1.1/' xmlns:ns1='http://schemas.openxmlformats.org/package/2006/metadata/core-properties' " w:xpath="/ns1:coreProperties[1]/ns0:subject[1]" w:storeItemID="{6C3C8BC8-F283-45AE-878A-BAB7291924A1}"/>
                                     <w:text/>
                                   </w:sdtPr>
@@ -3795,13 +3815,13 @@
                   </wp:anchor>
                 </w:drawing>
               </mc:Choice>
-              <mc:Fallback>
+              <mc:Fallback xmlns:a14="http://schemas.microsoft.com/office/drawing/2010/main" xmlns:pic="http://schemas.openxmlformats.org/drawingml/2006/picture" xmlns:a="http://schemas.openxmlformats.org/drawingml/2006/main">
                 <w:pict>
-                  <v:shapetype w14:anchorId="37FCD571" id="_x0000_t202" coordsize="21600,21600" o:spt="202" path="m,l,21600r21600,l21600,xe">
+                  <v:shapetype id="_x0000_t202" coordsize="21600,21600" o:spt="202" path="m,l,21600r21600,l21600,xe" w14:anchorId="37FCD571">
                     <v:stroke joinstyle="miter"/>
                     <v:path gradientshapeok="t" o:connecttype="rect"/>
                   </v:shapetype>
-                  <v:shape id="Text Box 1" o:spid="_x0000_s1055" type="#_x0000_t202" style="position:absolute;margin-left:204.8pt;margin-top:144.95pt;width:365.6pt;height:283.8pt;z-index:251660288;visibility:visible;mso-wrap-style:square;mso-width-percent:0;mso-height-percent:0;mso-wrap-distance-left:9pt;mso-wrap-distance-top:0;mso-wrap-distance-right:9pt;mso-wrap-distance-bottom:0;mso-position-horizontal:absolute;mso-position-horizontal-relative:page;mso-position-vertical:absolute;mso-position-vertical-relative:page;mso-width-percent:0;mso-height-percent:0;mso-width-relative:page;mso-height-relative:margin;v-text-anchor:top" o:gfxdata="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" filled="f" stroked="f" strokeweight=".5pt">
+                  <v:shape id="Text Box 1" style="position:absolute;margin-left:204.8pt;margin-top:144.95pt;width:365.6pt;height:283.8pt;z-index:251660288;visibility:visible;mso-wrap-style:square;mso-width-percent:0;mso-height-percent:0;mso-wrap-distance-left:9pt;mso-wrap-distance-top:0;mso-wrap-distance-right:9pt;mso-wrap-distance-bottom:0;mso-position-horizontal:absolute;mso-position-horizontal-relative:page;mso-position-vertical:absolute;mso-position-vertical-relative:page;mso-width-percent:0;mso-height-percent:0;mso-width-relative:page;mso-height-relative:margin;v-text-anchor:top" o:spid="_x0000_s1055" filled="f" stroked="f" strokeweight=".5pt" type="#_x0000_t202" o:gfxdata="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">
                     <v:textbox inset="0,0,0,0">
                       <w:txbxContent>
                         <w:p>
@@ -3965,7 +3985,7 @@
                                     </w:rPr>
                                     <w:alias w:val="Author"/>
                                     <w:tag w:val=""/>
-                                    <w:id w:val="-2118131685"/>
+                                    <w:id w:val="1419603653"/>
                                     <w:dataBinding w:prefixMappings="xmlns:ns0='http://purl.org/dc/elements/1.1/' xmlns:ns1='http://schemas.openxmlformats.org/package/2006/metadata/core-properties' " w:xpath="/ns1:coreProperties[1]/ns0:creator[1]" w:storeItemID="{6C3C8BC8-F283-45AE-878A-BAB7291924A1}"/>
                                     <w:text/>
                                   </w:sdtPr>
@@ -4014,7 +4034,7 @@
                   </wp:anchor>
                 </w:drawing>
               </mc:Choice>
-              <mc:Fallback xmlns:dgm="http://schemas.openxmlformats.org/drawingml/2006/diagram" xmlns:a14="http://schemas.microsoft.com/office/drawing/2010/main" xmlns:pic="http://schemas.openxmlformats.org/drawingml/2006/picture" xmlns:a="http://schemas.openxmlformats.org/drawingml/2006/main">
+              <mc:Fallback xmlns:a="http://schemas.openxmlformats.org/drawingml/2006/main" xmlns:pic="http://schemas.openxmlformats.org/drawingml/2006/picture" xmlns:a14="http://schemas.microsoft.com/office/drawing/2010/main" xmlns:dgm="http://schemas.openxmlformats.org/drawingml/2006/diagram">
                 <w:pict w14:anchorId="22FC56B3">
                   <v:shape id="Text Box 32" style="position:absolute;margin-left:235.65pt;margin-top:696.6pt;width:296.9pt;height:28.8pt;z-index:251661312;visibility:visible;mso-wrap-style:square;mso-width-percent:0;mso-height-percent:0;mso-wrap-distance-left:9pt;mso-wrap-distance-top:0;mso-wrap-distance-right:9pt;mso-wrap-distance-bottom:0;mso-position-horizontal:absolute;mso-position-horizontal-relative:page;mso-position-vertical:absolute;mso-position-vertical-relative:page;mso-width-percent:0;mso-height-percent:0;mso-width-relative:page;mso-height-relative:margin;v-text-anchor:bottom" o:spid="_x0000_s1056" filled="f" stroked="f" strokeweight=".5pt" type="#_x0000_t202" o:gfxdata="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" w14:anchorId="6A63A246">
                     <v:textbox style="mso-fit-shape-to-text:t" inset="0,0,0,0">
@@ -4077,445 +4097,392 @@
           <w:r>
             <w:br w:type="page"/>
           </w:r>
-          <w:bookmarkStart w:id="4" w:name="_Toc403998822"/>
         </w:p>
-        <w:sdt>
-          <w:sdtPr>
-            <w:rPr>
-              <w:rFonts w:ascii="Segoe UI" w:eastAsia="Times New Roman" w:hAnsi="Segoe UI" w:cstheme="minorHAnsi"/>
-              <w:bCs w:val="0"/>
-              <w:smallCaps w:val="0"/>
-              <w:color w:val="auto"/>
-              <w:sz w:val="24"/>
-              <w:szCs w:val="24"/>
-            </w:rPr>
-            <w:id w:val="812069309"/>
-            <w:docPartObj>
-              <w:docPartGallery w:val="Table of Contents"/>
-              <w:docPartUnique/>
-            </w:docPartObj>
-          </w:sdtPr>
-          <w:sdtEndPr>
-            <w:rPr>
-              <w:b/>
-              <w:noProof/>
-            </w:rPr>
-          </w:sdtEndPr>
-          <w:sdtContent>
-            <w:p>
-              <w:pPr>
-                <w:pStyle w:val="TOCHeading"/>
-                <w:numPr>
-                  <w:ilvl w:val="0"/>
-                  <w:numId w:val="0"/>
-                </w:numPr>
-                <w:tabs>
-                  <w:tab w:val="left" w:pos="3030"/>
-                </w:tabs>
-                <w:spacing w:before="100"/>
-                <w:ind w:left="432"/>
-                <w:rPr>
-                  <w:noProof/>
-                </w:rPr>
-              </w:pPr>
-              <w:r>
-                <w:t>Indice</w:t>
-              </w:r>
-              <w:r>
-                <w:rPr>
-                  <w:smallCaps w:val="0"/>
-                </w:rPr>
-                <w:fldChar w:fldCharType="begin"/>
-              </w:r>
-              <w:r>
-                <w:rPr>
-                  <w:smallCaps w:val="0"/>
-                </w:rPr>
-                <w:instrText xml:space="preserve"> TOC \o "1-4" \h \z \u </w:instrText>
-              </w:r>
-              <w:r>
-                <w:rPr>
-                  <w:smallCaps w:val="0"/>
-                </w:rPr>
-                <w:fldChar w:fldCharType="separate"/>
-              </w:r>
-            </w:p>
-            <w:p>
-              <w:pPr>
-                <w:pStyle w:val="TOC3"/>
-                <w:tabs>
-                  <w:tab w:val="right" w:pos="9350"/>
-                </w:tabs>
-                <w:rPr>
-                  <w:rFonts w:asciiTheme="minorHAnsi" w:eastAsiaTheme="minorEastAsia" w:hAnsiTheme="minorHAnsi" w:cstheme="minorBidi"/>
-                  <w:smallCaps w:val="0"/>
-                  <w:noProof/>
-                  <w:sz w:val="22"/>
-                  <w:szCs w:val="22"/>
-                  <w:lang w:val="en-US" w:eastAsia="en-US"/>
-                </w:rPr>
-              </w:pPr>
-              <w:hyperlink w:anchor="_Toc405972515" w:history="1">
-                <w:r>
-                  <w:rPr>
-                    <w:noProof/>
-                    <w:webHidden/>
-                  </w:rPr>
-                  <w:tab/>
-                </w:r>
-                <w:r>
-                  <w:rPr>
-                    <w:noProof/>
-                    <w:webHidden/>
-                  </w:rPr>
-                  <w:fldChar w:fldCharType="begin"/>
-                </w:r>
-                <w:r>
-                  <w:rPr>
-                    <w:noProof/>
-                    <w:webHidden/>
-                  </w:rPr>
-                  <w:instrText xml:space="preserve"> PAGEREF _Toc405972515 \h </w:instrText>
-                </w:r>
-                <w:r>
-                  <w:rPr>
-                    <w:noProof/>
-                    <w:webHidden/>
-                  </w:rPr>
-                </w:r>
-                <w:r>
-                  <w:rPr>
-                    <w:noProof/>
-                    <w:webHidden/>
-                  </w:rPr>
-                  <w:fldChar w:fldCharType="separate"/>
-                </w:r>
-                <w:r>
-                  <w:rPr>
-                    <w:noProof/>
-                    <w:webHidden/>
-                  </w:rPr>
-                  <w:t>1</w:t>
-                </w:r>
-                <w:r>
-                  <w:rPr>
-                    <w:noProof/>
-                    <w:webHidden/>
-                  </w:rPr>
-                  <w:fldChar w:fldCharType="end"/>
-                </w:r>
-              </w:hyperlink>
-            </w:p>
-            <w:p>
-              <w:pPr>
-                <w:pStyle w:val="TOC2"/>
-                <w:tabs>
-                  <w:tab w:val="left" w:pos="561"/>
-                  <w:tab w:val="right" w:pos="9350"/>
-                </w:tabs>
-                <w:rPr>
-                  <w:rFonts w:asciiTheme="minorHAnsi" w:eastAsiaTheme="minorEastAsia" w:hAnsiTheme="minorHAnsi" w:cstheme="minorBidi"/>
-                  <w:b w:val="0"/>
-                  <w:bCs w:val="0"/>
-                  <w:smallCaps w:val="0"/>
-                  <w:noProof/>
-                  <w:sz w:val="22"/>
-                  <w:szCs w:val="22"/>
-                  <w:lang w:val="en-US" w:eastAsia="en-US"/>
-                </w:rPr>
-              </w:pPr>
-              <w:hyperlink w:anchor="_Toc405972516" w:history="1">
-                <w:r>
-                  <w:rPr>
-                    <w:rStyle w:val="Hyperlink"/>
-                    <w:rFonts w:eastAsiaTheme="majorEastAsia"/>
-                    <w:noProof/>
-                  </w:rPr>
-                  <w:t>1.1</w:t>
-                </w:r>
-                <w:r>
-                  <w:rPr>
-                    <w:rFonts w:asciiTheme="minorHAnsi" w:eastAsiaTheme="minorEastAsia" w:hAnsiTheme="minorHAnsi" w:cstheme="minorBidi"/>
-                    <w:b w:val="0"/>
-                    <w:bCs w:val="0"/>
-                    <w:smallCaps w:val="0"/>
-                    <w:noProof/>
-                    <w:sz w:val="22"/>
-                    <w:szCs w:val="22"/>
-                    <w:lang w:val="en-US" w:eastAsia="en-US"/>
-                  </w:rPr>
-                  <w:tab/>
-                </w:r>
-                <w:r>
-                  <w:rPr>
-                    <w:rStyle w:val="Hyperlink"/>
-                    <w:rFonts w:eastAsiaTheme="majorEastAsia"/>
-                    <w:noProof/>
-                  </w:rPr>
-                  <w:t>Titolo</w:t>
-                </w:r>
-                <w:r>
-                  <w:rPr>
-                    <w:noProof/>
-                    <w:webHidden/>
-                  </w:rPr>
-                  <w:tab/>
-                </w:r>
-                <w:r>
-                  <w:rPr>
-                    <w:noProof/>
-                    <w:webHidden/>
-                  </w:rPr>
-                  <w:fldChar w:fldCharType="begin"/>
-                </w:r>
-                <w:r>
-                  <w:rPr>
-                    <w:noProof/>
-                    <w:webHidden/>
-                  </w:rPr>
-                  <w:instrText xml:space="preserve"> PAGEREF _Toc405972516 \h </w:instrText>
-                </w:r>
-                <w:r>
-                  <w:rPr>
-                    <w:noProof/>
-                    <w:webHidden/>
-                  </w:rPr>
-                </w:r>
-                <w:r>
-                  <w:rPr>
-                    <w:noProof/>
-                    <w:webHidden/>
-                  </w:rPr>
-                  <w:fldChar w:fldCharType="separate"/>
-                </w:r>
-                <w:r>
-                  <w:rPr>
-                    <w:noProof/>
-                    <w:webHidden/>
-                  </w:rPr>
-                  <w:t>3</w:t>
-                </w:r>
-                <w:r>
-                  <w:rPr>
-                    <w:noProof/>
-                    <w:webHidden/>
-                  </w:rPr>
-                  <w:fldChar w:fldCharType="end"/>
-                </w:r>
-              </w:hyperlink>
-            </w:p>
-            <w:p>
-              <w:pPr>
-                <w:pStyle w:val="TOC4"/>
-                <w:tabs>
-                  <w:tab w:val="right" w:pos="9350"/>
-                </w:tabs>
-                <w:rPr>
-                  <w:rFonts w:asciiTheme="minorHAnsi" w:eastAsiaTheme="minorEastAsia" w:hAnsiTheme="minorHAnsi" w:cstheme="minorBidi"/>
-                  <w:noProof/>
-                  <w:sz w:val="22"/>
-                  <w:szCs w:val="22"/>
-                  <w:lang w:val="en-US" w:eastAsia="en-US"/>
-                </w:rPr>
-              </w:pPr>
-              <w:hyperlink w:anchor="_Toc405972517" w:history="1">
-                <w:r>
-                  <w:rPr>
-                    <w:rStyle w:val="Hyperlink"/>
-                    <w:rFonts w:eastAsiaTheme="majorEastAsia"/>
-                    <w:noProof/>
-                  </w:rPr>
-                  <w:t>Sottotitolo</w:t>
-                </w:r>
-                <w:r>
-                  <w:rPr>
-                    <w:noProof/>
-                    <w:webHidden/>
-                  </w:rPr>
-                  <w:tab/>
-                </w:r>
-                <w:r>
-                  <w:rPr>
-                    <w:noProof/>
-                    <w:webHidden/>
-                  </w:rPr>
-                  <w:fldChar w:fldCharType="begin"/>
-                </w:r>
-                <w:r>
-                  <w:rPr>
-                    <w:noProof/>
-                    <w:webHidden/>
-                  </w:rPr>
-                  <w:instrText xml:space="preserve"> PAGEREF _Toc405972517 \h </w:instrText>
-                </w:r>
-                <w:r>
-                  <w:rPr>
-                    <w:noProof/>
-                    <w:webHidden/>
-                  </w:rPr>
-                </w:r>
-                <w:r>
-                  <w:rPr>
-                    <w:noProof/>
-                    <w:webHidden/>
-                  </w:rPr>
-                  <w:fldChar w:fldCharType="separate"/>
-                </w:r>
-                <w:r>
-                  <w:rPr>
-                    <w:noProof/>
-                    <w:webHidden/>
-                  </w:rPr>
-                  <w:t>3</w:t>
-                </w:r>
-                <w:r>
-                  <w:rPr>
-                    <w:noProof/>
-                    <w:webHidden/>
-                  </w:rPr>
-                  <w:fldChar w:fldCharType="end"/>
-                </w:r>
-              </w:hyperlink>
-            </w:p>
-            <w:p>
-              <w:r>
-                <w:rPr>
-                  <w:smallCaps/>
-                </w:rPr>
-                <w:fldChar w:fldCharType="end"/>
-              </w:r>
-            </w:p>
-          </w:sdtContent>
-        </w:sdt>
-        <w:p/>
+        <w:bookmarkStart w:id="6" w:name="_Toc403998822" w:displacedByCustomXml="next"/>
       </w:sdtContent>
     </w:sdt>
-    <w:bookmarkEnd w:id="4" w:displacedByCustomXml="prev"/>
+    <w:bookmarkEnd w:id="6" w:displacedByCustomXml="prev"/>
+    <w:bookmarkStart w:id="7" w:name="_Toc406364186" w:displacedByCustomXml="prev"/>
     <w:p>
       <w:pPr>
-        <w:spacing w:before="0" w:beforeAutospacing="0" w:after="160" w:afterAutospacing="0" w:line="259" w:lineRule="auto"/>
-        <w:rPr>
-          <w:rFonts w:asciiTheme="majorHAnsi" w:eastAsiaTheme="majorEastAsia" w:hAnsiTheme="majorHAnsi" w:cstheme="majorBidi"/>
-          <w:bCs/>
-          <w:smallCaps/>
-          <w:color w:val="0F6FC6" w:themeColor="accent1"/>
-          <w:sz w:val="36"/>
-          <w:szCs w:val="28"/>
-        </w:rPr>
-      </w:pPr>
-      <w:r>
-        <w:br w:type="page"/>
-      </w:r>
-    </w:p>
-    <w:p>
-      <w:pPr>
-        <w:pStyle w:val="Heading2"/>
-      </w:pPr>
-      <w:bookmarkStart w:id="5" w:name="_Toc405972516"/>
-      <w:r>
-        <w:lastRenderedPageBreak/>
-        <w:t>Titolo</w:t>
-      </w:r>
-      <w:bookmarkEnd w:id="5"/>
-    </w:p>
-    <w:p>
-      <w:pPr>
-        <w:pStyle w:val="Heading4"/>
+        <w:pStyle w:val="Heading1"/>
         <w:numPr>
           <w:ilvl w:val="0"/>
           <w:numId w:val="0"/>
         </w:numPr>
-        <w:ind w:left="864" w:hanging="864"/>
-      </w:pPr>
-      <w:bookmarkStart w:id="6" w:name="_Toc405972517"/>
+        <w:ind w:left="432" w:hanging="432"/>
+      </w:pPr>
+      <w:bookmarkStart w:id="8" w:name="_GoBack"/>
+      <w:bookmarkEnd w:id="8"/>
       <w:r>
-        <w:t>Sottotitolo</w:t>
+        <w:lastRenderedPageBreak/>
+        <w:t>Esiti della revisione con il docente</w:t>
       </w:r>
-      <w:bookmarkEnd w:id="6"/>
+      <w:bookmarkEnd w:id="7"/>
     </w:p>
     <w:p>
       <w:r>
-        <w:t>Testo testo testo.</w:t>
+        <w:rPr>
+          <w:rFonts w:eastAsia="Segoe UI" w:cs="Segoe UI"/>
+        </w:rPr>
+        <w:t xml:space="preserve">Successivamente alla revisione con il prof. Pittarello avvenuta in data 20/11/2014, le modifiche </w:t>
+      </w:r>
+      <w:r>
+        <w:rPr>
+          <w:rFonts w:eastAsia="Segoe UI" w:cs="Segoe UI"/>
+        </w:rPr>
+        <w:t xml:space="preserve">apportate </w:t>
+      </w:r>
+      <w:r>
+        <w:rPr>
+          <w:rFonts w:eastAsia="Segoe UI" w:cs="Segoe UI"/>
+        </w:rPr>
+        <w:t>al nostro progetto sono le seguenti:</w:t>
       </w:r>
     </w:p>
     <w:p>
       <w:r>
-        <w:t>Elenco:</w:t>
+        <w:rPr>
+          <w:rFonts w:eastAsia="Segoe UI" w:cs="Segoe UI"/>
+        </w:rPr>
+        <w:t>Modifiche apportate all'analisi del sito “Travel Oregon” (doc. 1.2.3):</w:t>
       </w:r>
-      <w:bookmarkStart w:id="7" w:name="_GoBack"/>
-      <w:bookmarkEnd w:id="7"/>
     </w:p>
     <w:p>
       <w:pPr>
         <w:pStyle w:val="ListParagraph"/>
         <w:numPr>
           <w:ilvl w:val="0"/>
-          <w:numId w:val="38"/>
+          <w:numId w:val="1"/>
         </w:numPr>
-        <w:rPr>
-          <w:sz w:val="22"/>
-          <w:szCs w:val="22"/>
-        </w:rPr>
       </w:pPr>
       <w:r>
         <w:rPr>
-          <w:noProof/>
-          <w:sz w:val="22"/>
-          <w:szCs w:val="22"/>
-          <w:lang w:val="en-US" w:eastAsia="en-US"/>
+          <w:rFonts w:eastAsia="Segoe UI" w:cs="Segoe UI"/>
         </w:rPr>
-        <w:t>Elemento!</w:t>
+        <w:t>è stato eliminato lo schema di navigazione trasversale.</w:t>
       </w:r>
     </w:p>
     <w:p>
-      <w:pPr>
-        <w:pStyle w:val="ListParagraph"/>
-        <w:numPr>
-          <w:ilvl w:val="1"/>
-          <w:numId w:val="38"/>
-        </w:numPr>
-        <w:rPr>
-          <w:sz w:val="22"/>
-          <w:szCs w:val="22"/>
-        </w:rPr>
-      </w:pPr>
       <w:r>
         <w:rPr>
-          <w:noProof/>
-          <w:sz w:val="22"/>
-          <w:szCs w:val="22"/>
-          <w:lang w:val="en-US" w:eastAsia="en-US"/>
+          <w:rFonts w:eastAsia="Segoe UI" w:cs="Segoe UI"/>
         </w:rPr>
-        <w:t>Sottoelemento</w:t>
+        <w:t>Modifiche apportate al progetto con particolare riferimento al documento 1.4 e al documento 1.5:</w:t>
       </w:r>
     </w:p>
     <w:p>
       <w:pPr>
+        <w:pStyle w:val="ListParagraph"/>
+        <w:numPr>
+          <w:ilvl w:val="0"/>
+          <w:numId w:val="1"/>
+        </w:numPr>
+      </w:pPr>
+      <w:r>
         <w:rPr>
-          <w:rFonts w:asciiTheme="majorHAnsi" w:eastAsiaTheme="majorEastAsia" w:hAnsiTheme="majorHAnsi" w:cstheme="majorBidi"/>
-          <w:color w:val="0F6FC6" w:themeColor="accent1"/>
-          <w:sz w:val="40"/>
-          <w:szCs w:val="36"/>
+          <w:rFonts w:eastAsia="Segoe UI" w:cs="Segoe UI"/>
         </w:rPr>
-      </w:pPr>
+        <w:t>aggiunti</w:t>
+      </w:r>
+      <w:r>
+        <w:rPr>
+          <w:rFonts w:eastAsia="Segoe UI" w:cs="Segoe UI"/>
+        </w:rPr>
+        <w:t xml:space="preserve"> i bottoni “accedi” e “registrati” che saranno posizionati in alto a destra; nello specifico, la registrazione utilizzerà una struttura sequenziale</w:t>
+      </w:r>
+      <w:r>
+        <w:rPr>
+          <w:rFonts w:eastAsia="Segoe UI" w:cs="Segoe UI"/>
+        </w:rPr>
+        <w:t xml:space="preserve"> e la memorizzazione un database</w:t>
+      </w:r>
+      <w:r>
+        <w:rPr>
+          <w:rFonts w:eastAsia="Segoe UI" w:cs="Segoe UI"/>
+        </w:rPr>
+        <w:t>;</w:t>
+      </w:r>
     </w:p>
     <w:p>
       <w:pPr>
+        <w:pStyle w:val="ListParagraph"/>
+        <w:numPr>
+          <w:ilvl w:val="0"/>
+          <w:numId w:val="1"/>
+        </w:numPr>
+      </w:pPr>
+      <w:r>
+        <w:rPr>
+          <w:rFonts w:eastAsia="Segoe UI" w:cs="Segoe UI"/>
+        </w:rPr>
+        <w:t>la</w:t>
+      </w:r>
+      <w:r>
+        <w:rPr>
+          <w:rFonts w:eastAsia="Segoe UI" w:cs="Segoe UI"/>
+        </w:rPr>
+        <w:t xml:space="preserve"> sezione “articoli dal web”</w:t>
+      </w:r>
+      <w:r>
+        <w:rPr>
+          <w:rFonts w:eastAsia="Segoe UI" w:cs="Segoe UI"/>
+        </w:rPr>
+        <w:t xml:space="preserve"> è stata trasformata</w:t>
+      </w:r>
+      <w:r>
+        <w:rPr>
+          <w:rFonts w:eastAsia="Segoe UI" w:cs="Segoe UI"/>
+        </w:rPr>
+        <w:t xml:space="preserve"> nella più utile sezione “blog” in cui saranno periodicamente pubblicati post utili e interessanti taggati da parole chiave;</w:t>
+      </w:r>
+    </w:p>
+    <w:p>
+      <w:pPr>
+        <w:pStyle w:val="ListParagraph"/>
+        <w:numPr>
+          <w:ilvl w:val="0"/>
+          <w:numId w:val="1"/>
+        </w:numPr>
+      </w:pPr>
+      <w:r>
+        <w:rPr>
+          <w:rFonts w:eastAsia="Segoe UI" w:cs="Segoe UI"/>
+        </w:rPr>
+        <w:t xml:space="preserve">la </w:t>
+      </w:r>
+      <w:r>
+        <w:rPr>
+          <w:rFonts w:eastAsia="Segoe UI" w:cs="Segoe UI"/>
+          <w:i/>
+          <w:iCs/>
+        </w:rPr>
+        <w:t>search zone</w:t>
+      </w:r>
+      <w:r>
+        <w:rPr>
+          <w:rFonts w:eastAsia="Segoe UI" w:cs="Segoe UI"/>
+        </w:rPr>
+        <w:t xml:space="preserve"> non sarà più presente in forma di barra di ricerca nella parte superiore del sito ma sarà ora costituita da una sezione apposita; tale sezione risulterà raggiungibile dalla barra di navigazione presente in ogni pagina del sito e permetterà la ricerca non solo all'interno dell'intero sito ma anche </w:t>
+      </w:r>
+      <w:r>
+        <w:rPr>
+          <w:rFonts w:eastAsia="Segoe UI" w:cs="Segoe UI"/>
+        </w:rPr>
+        <w:t>in alcune</w:t>
+      </w:r>
+      <w:r>
+        <w:rPr>
+          <w:rFonts w:eastAsia="Segoe UI" w:cs="Segoe UI"/>
+        </w:rPr>
+        <w:t xml:space="preserve"> sezioni</w:t>
+      </w:r>
+      <w:r>
+        <w:rPr>
+          <w:rFonts w:eastAsia="Segoe UI" w:cs="Segoe UI"/>
+        </w:rPr>
+        <w:t xml:space="preserve"> specifiche</w:t>
+      </w:r>
+      <w:r>
+        <w:rPr>
+          <w:rFonts w:eastAsia="Segoe UI" w:cs="Segoe UI"/>
+        </w:rPr>
+        <w:t>;</w:t>
+      </w:r>
+    </w:p>
+    <w:p>
+      <w:pPr>
+        <w:pStyle w:val="ListParagraph"/>
+        <w:numPr>
+          <w:ilvl w:val="0"/>
+          <w:numId w:val="1"/>
+        </w:numPr>
+      </w:pPr>
+      <w:r>
+        <w:rPr>
+          <w:rFonts w:eastAsia="Segoe UI" w:cs="Segoe UI"/>
+        </w:rPr>
+        <w:t xml:space="preserve">la </w:t>
+      </w:r>
+      <w:r>
+        <w:rPr>
+          <w:rFonts w:eastAsia="Segoe UI" w:cs="Segoe UI"/>
+          <w:i/>
+          <w:iCs/>
+        </w:rPr>
+        <w:t xml:space="preserve">tag zone </w:t>
+      </w:r>
+      <w:r>
+        <w:rPr>
+          <w:rFonts w:eastAsia="Segoe UI" w:cs="Segoe UI"/>
+        </w:rPr>
+        <w:t xml:space="preserve">in forma di </w:t>
+      </w:r>
+      <w:r>
+        <w:rPr>
+          <w:rFonts w:eastAsia="Segoe UI" w:cs="Segoe UI"/>
+          <w:i/>
+          <w:iCs/>
+        </w:rPr>
+        <w:t xml:space="preserve">tag cloud </w:t>
+      </w:r>
+      <w:r>
+        <w:rPr>
+          <w:rFonts w:eastAsia="Segoe UI" w:cs="Segoe UI"/>
+        </w:rPr>
+        <w:t>non sarà più presente nel footer ma sarà posizionata nella sezione blog</w:t>
+      </w:r>
+      <w:r>
+        <w:rPr>
+          <w:rFonts w:eastAsia="Segoe UI" w:cs="Segoe UI"/>
+        </w:rPr>
+        <w:t xml:space="preserve"> a fianco degli articoli</w:t>
+      </w:r>
+      <w:r>
+        <w:rPr>
+          <w:rFonts w:eastAsia="Segoe UI" w:cs="Segoe UI"/>
+        </w:rPr>
+        <w:t>; i tag non risulteranno</w:t>
+      </w:r>
+      <w:r>
+        <w:rPr>
+          <w:rFonts w:eastAsia="Segoe UI" w:cs="Segoe UI"/>
+        </w:rPr>
+        <w:t xml:space="preserve"> più</w:t>
+      </w:r>
+      <w:r>
+        <w:rPr>
+          <w:rFonts w:eastAsia="Segoe UI" w:cs="Segoe UI"/>
+        </w:rPr>
+        <w:t xml:space="preserve"> limitati ai soli nomi delle città ma verranno applicati a parole chiave più varie</w:t>
+      </w:r>
+      <w:r>
+        <w:rPr>
+          <w:rFonts w:eastAsia="Segoe UI" w:cs="Segoe UI"/>
+        </w:rPr>
+        <w:t>,</w:t>
+      </w:r>
+      <w:r>
+        <w:rPr>
+          <w:rFonts w:eastAsia="Segoe UI" w:cs="Segoe UI"/>
+        </w:rPr>
+        <w:t xml:space="preserve"> appartenenti però ad un vocabolario predefinito</w:t>
+      </w:r>
+      <w:r>
+        <w:rPr>
+          <w:rFonts w:eastAsia="Segoe UI" w:cs="Segoe UI"/>
+        </w:rPr>
+        <w:t xml:space="preserve"> dall’amministratore</w:t>
+      </w:r>
+      <w:r>
+        <w:rPr>
+          <w:rFonts w:eastAsia="Segoe UI" w:cs="Segoe UI"/>
+        </w:rPr>
+        <w:t xml:space="preserve">; solo gli utenti registrati potranno aggiungere i tag ed, in ogni caso, verranno </w:t>
+      </w:r>
+      <w:r>
+        <w:rPr>
+          <w:rFonts w:eastAsia="Segoe UI" w:cs="Segoe UI"/>
+        </w:rPr>
+        <w:t>confermati</w:t>
+      </w:r>
+      <w:r>
+        <w:rPr>
+          <w:rFonts w:eastAsia="Segoe UI" w:cs="Segoe UI"/>
+        </w:rPr>
+        <w:t xml:space="preserve"> solo successivamente ad una verifica della </w:t>
+      </w:r>
+      <w:r>
+        <w:rPr>
+          <w:rFonts w:eastAsia="Segoe UI" w:cs="Segoe UI"/>
+        </w:rPr>
+        <w:t xml:space="preserve">loro </w:t>
+      </w:r>
+      <w:r>
+        <w:rPr>
+          <w:rFonts w:eastAsia="Segoe UI" w:cs="Segoe UI"/>
+        </w:rPr>
+        <w:t xml:space="preserve">pertinenza da parte </w:t>
+      </w:r>
+      <w:r>
+        <w:rPr>
+          <w:rFonts w:eastAsia="Segoe UI" w:cs="Segoe UI"/>
+        </w:rPr>
+        <w:t>dell’</w:t>
+      </w:r>
+      <w:r>
+        <w:rPr>
+          <w:rFonts w:eastAsia="Segoe UI" w:cs="Segoe UI"/>
+        </w:rPr>
+        <w:t>amministratore;</w:t>
+      </w:r>
+    </w:p>
+    <w:p>
+      <w:pPr>
+        <w:pStyle w:val="ListParagraph"/>
+        <w:numPr>
+          <w:ilvl w:val="0"/>
+          <w:numId w:val="1"/>
+        </w:numPr>
+      </w:pPr>
+      <w:r>
+        <w:rPr>
+          <w:rFonts w:eastAsia="Segoe UI" w:cs="Segoe UI"/>
+        </w:rPr>
+        <w:t xml:space="preserve">le </w:t>
+      </w:r>
+      <w:r>
+        <w:rPr>
+          <w:rFonts w:eastAsia="Segoe UI" w:cs="Segoe UI"/>
+          <w:i/>
+          <w:iCs/>
+        </w:rPr>
+        <w:t>shortcuts</w:t>
+      </w:r>
+      <w:r>
+        <w:rPr>
+          <w:rFonts w:eastAsia="Segoe UI" w:cs="Segoe UI"/>
+        </w:rPr>
+        <w:t xml:space="preserve"> sono </w:t>
+      </w:r>
+      <w:r>
+        <w:rPr>
+          <w:rFonts w:eastAsia="Segoe UI" w:cs="Segoe UI"/>
+        </w:rPr>
+        <w:t>ora più utili e meno ridondanti;</w:t>
+      </w:r>
+    </w:p>
+    <w:p>
+      <w:pPr>
+        <w:pStyle w:val="ListParagraph"/>
+        <w:numPr>
+          <w:ilvl w:val="0"/>
+          <w:numId w:val="1"/>
+        </w:numPr>
+      </w:pPr>
+      <w:r>
+        <w:rPr>
+          <w:rFonts w:eastAsia="Segoe UI" w:cs="Segoe UI"/>
+        </w:rPr>
+        <w:t>sono state</w:t>
+      </w:r>
+      <w:r>
+        <w:rPr>
+          <w:rFonts w:eastAsia="Segoe UI" w:cs="Segoe UI"/>
+        </w:rPr>
+        <w:t xml:space="preserve"> significativamente le sottosezioni della sezione “Info e Contatti” per rendere la struttura del sito maggiormente equilibrata.</w:t>
+      </w:r>
+    </w:p>
+    <w:p>
+      <w:pPr>
         <w:spacing w:before="0" w:beforeAutospacing="0" w:after="160" w:afterAutospacing="0" w:line="259" w:lineRule="auto"/>
-        <w:rPr>
-          <w:rFonts w:asciiTheme="majorHAnsi" w:eastAsiaTheme="majorEastAsia" w:hAnsiTheme="majorHAnsi" w:cstheme="majorBidi"/>
-          <w:bCs/>
-          <w:smallCaps/>
-          <w:color w:val="0F6FC6" w:themeColor="accent1"/>
-          <w:sz w:val="36"/>
-          <w:szCs w:val="28"/>
-        </w:rPr>
       </w:pPr>
     </w:p>
     <w:sectPr>
       <w:footerReference w:type="default" r:id="rId11"/>
       <w:pgSz w:w="12240" w:h="15840"/>
       <w:pgMar w:top="1440" w:right="1440" w:bottom="1440" w:left="1440" w:header="720" w:footer="720" w:gutter="0"/>
+      <w:pgNumType w:start="0"/>
       <w:cols w:space="720"/>
       <w:titlePg/>
       <w:docGrid w:linePitch="326"/>
@@ -4636,6 +4603,7 @@
                                 <w:jc w:val="center"/>
                                 <w:rPr>
                                   <w:color w:val="009DD9" w:themeColor="accent2"/>
+                                  <w:lang w:val="en-US"/>
                                 </w:rPr>
                               </w:pPr>
                               <w:r>
@@ -4652,7 +4620,7 @@
                                   <w:noProof/>
                                   <w:color w:val="009DD9" w:themeColor="accent2"/>
                                 </w:rPr>
-                                <w:t>2</w:t>
+                                <w:t>1</w:t>
                               </w:r>
                               <w:r>
                                 <w:rPr>
@@ -4692,6 +4660,7 @@
                           <w:jc w:val="center"/>
                           <w:rPr>
                             <w:color w:val="009DD9" w:themeColor="accent2"/>
+                            <w:lang w:val="en-US"/>
                           </w:rPr>
                         </w:pPr>
                         <w:r>
@@ -4708,7 +4677,7 @@
                             <w:noProof/>
                             <w:color w:val="009DD9" w:themeColor="accent2"/>
                           </w:rPr>
-                          <w:t>2</w:t>
+                          <w:t>1</w:t>
                         </w:r>
                         <w:r>
                           <w:rPr>
@@ -7388,10 +7357,126 @@
       </w:rPr>
     </w:lvl>
   </w:abstractNum>
+  <w:abstractNum w:abstractNumId="22">
+    <w:nsid w:val="7F407E71"/>
+    <w:multiLevelType w:val="hybridMultilevel"/>
+    <w:tmpl w:val="2CC03C70"/>
+    <w:lvl w:ilvl="0" w:tplc="10F2720A">
+      <w:start w:val="1"/>
+      <w:numFmt w:val="bullet"/>
+      <w:lvlText w:val=""/>
+      <w:lvlJc w:val="left"/>
+      <w:pPr>
+        <w:ind w:left="720" w:hanging="360"/>
+      </w:pPr>
+      <w:rPr>
+        <w:rFonts w:ascii="Symbol" w:hAnsi="Symbol" w:hint="default"/>
+      </w:rPr>
+    </w:lvl>
+    <w:lvl w:ilvl="1" w:tplc="64BE2C48">
+      <w:start w:val="1"/>
+      <w:numFmt w:val="bullet"/>
+      <w:lvlText w:val="o"/>
+      <w:lvlJc w:val="left"/>
+      <w:pPr>
+        <w:ind w:left="1440" w:hanging="360"/>
+      </w:pPr>
+      <w:rPr>
+        <w:rFonts w:ascii="Courier New" w:hAnsi="Courier New" w:hint="default"/>
+      </w:rPr>
+    </w:lvl>
+    <w:lvl w:ilvl="2" w:tplc="16C04488">
+      <w:start w:val="1"/>
+      <w:numFmt w:val="bullet"/>
+      <w:lvlText w:val=""/>
+      <w:lvlJc w:val="left"/>
+      <w:pPr>
+        <w:ind w:left="2160" w:hanging="360"/>
+      </w:pPr>
+      <w:rPr>
+        <w:rFonts w:ascii="Wingdings" w:hAnsi="Wingdings" w:hint="default"/>
+      </w:rPr>
+    </w:lvl>
+    <w:lvl w:ilvl="3" w:tplc="A8288888">
+      <w:start w:val="1"/>
+      <w:numFmt w:val="bullet"/>
+      <w:lvlText w:val=""/>
+      <w:lvlJc w:val="left"/>
+      <w:pPr>
+        <w:ind w:left="2880" w:hanging="360"/>
+      </w:pPr>
+      <w:rPr>
+        <w:rFonts w:ascii="Symbol" w:hAnsi="Symbol" w:hint="default"/>
+      </w:rPr>
+    </w:lvl>
+    <w:lvl w:ilvl="4" w:tplc="5BB8FDD6">
+      <w:start w:val="1"/>
+      <w:numFmt w:val="bullet"/>
+      <w:lvlText w:val="o"/>
+      <w:lvlJc w:val="left"/>
+      <w:pPr>
+        <w:ind w:left="3600" w:hanging="360"/>
+      </w:pPr>
+      <w:rPr>
+        <w:rFonts w:ascii="Courier New" w:hAnsi="Courier New" w:hint="default"/>
+      </w:rPr>
+    </w:lvl>
+    <w:lvl w:ilvl="5" w:tplc="A10E0698">
+      <w:start w:val="1"/>
+      <w:numFmt w:val="bullet"/>
+      <w:lvlText w:val=""/>
+      <w:lvlJc w:val="left"/>
+      <w:pPr>
+        <w:ind w:left="4320" w:hanging="360"/>
+      </w:pPr>
+      <w:rPr>
+        <w:rFonts w:ascii="Wingdings" w:hAnsi="Wingdings" w:hint="default"/>
+      </w:rPr>
+    </w:lvl>
+    <w:lvl w:ilvl="6" w:tplc="3AE86A10">
+      <w:start w:val="1"/>
+      <w:numFmt w:val="bullet"/>
+      <w:lvlText w:val=""/>
+      <w:lvlJc w:val="left"/>
+      <w:pPr>
+        <w:ind w:left="5040" w:hanging="360"/>
+      </w:pPr>
+      <w:rPr>
+        <w:rFonts w:ascii="Symbol" w:hAnsi="Symbol" w:hint="default"/>
+      </w:rPr>
+    </w:lvl>
+    <w:lvl w:ilvl="7" w:tplc="7F520A96">
+      <w:start w:val="1"/>
+      <w:numFmt w:val="bullet"/>
+      <w:lvlText w:val="o"/>
+      <w:lvlJc w:val="left"/>
+      <w:pPr>
+        <w:ind w:left="5760" w:hanging="360"/>
+      </w:pPr>
+      <w:rPr>
+        <w:rFonts w:ascii="Courier New" w:hAnsi="Courier New" w:hint="default"/>
+      </w:rPr>
+    </w:lvl>
+    <w:lvl w:ilvl="8" w:tplc="58029FAA">
+      <w:start w:val="1"/>
+      <w:numFmt w:val="bullet"/>
+      <w:lvlText w:val=""/>
+      <w:lvlJc w:val="left"/>
+      <w:pPr>
+        <w:ind w:left="6480" w:hanging="360"/>
+      </w:pPr>
+      <w:rPr>
+        <w:rFonts w:ascii="Wingdings" w:hAnsi="Wingdings" w:hint="default"/>
+      </w:rPr>
+    </w:lvl>
+  </w:abstractNum>
   <w:num w:numId="1">
+    <w:abstractNumId w:val="22"/>
+  </w:num>
+  <w:num w:numId="2">
     <w:abstractNumId w:val="0"/>
   </w:num>
-  <w:num w:numId="2">
+  <w:num w:numId="3">
     <w:abstractNumId w:val="0"/>
     <w:lvlOverride w:ilvl="0">
       <w:startOverride w:val="1"/>
@@ -7421,9 +7506,6 @@
       <w:startOverride w:val="1"/>
     </w:lvlOverride>
   </w:num>
-  <w:num w:numId="3">
-    <w:abstractNumId w:val="0"/>
-  </w:num>
   <w:num w:numId="4">
     <w:abstractNumId w:val="0"/>
   </w:num>
@@ -7452,54 +7534,48 @@
     <w:abstractNumId w:val="0"/>
   </w:num>
   <w:num w:numId="13">
+    <w:abstractNumId w:val="0"/>
+  </w:num>
+  <w:num w:numId="14">
     <w:abstractNumId w:val="15"/>
   </w:num>
-  <w:num w:numId="14">
+  <w:num w:numId="15">
     <w:abstractNumId w:val="2"/>
   </w:num>
-  <w:num w:numId="15">
+  <w:num w:numId="16">
     <w:abstractNumId w:val="13"/>
   </w:num>
-  <w:num w:numId="16">
+  <w:num w:numId="17">
     <w:abstractNumId w:val="17"/>
   </w:num>
-  <w:num w:numId="17">
+  <w:num w:numId="18">
     <w:abstractNumId w:val="4"/>
   </w:num>
-  <w:num w:numId="18">
+  <w:num w:numId="19">
     <w:abstractNumId w:val="1"/>
   </w:num>
-  <w:num w:numId="19">
+  <w:num w:numId="20">
     <w:abstractNumId w:val="12"/>
   </w:num>
-  <w:num w:numId="20">
+  <w:num w:numId="21">
     <w:abstractNumId w:val="10"/>
   </w:num>
-  <w:num w:numId="21">
+  <w:num w:numId="22">
     <w:abstractNumId w:val="8"/>
   </w:num>
-  <w:num w:numId="22">
+  <w:num w:numId="23">
     <w:abstractNumId w:val="20"/>
   </w:num>
-  <w:num w:numId="23">
+  <w:num w:numId="24">
     <w:abstractNumId w:val="16"/>
   </w:num>
-  <w:num w:numId="24">
+  <w:num w:numId="25">
     <w:abstractNumId w:val="3"/>
-  </w:num>
-  <w:num w:numId="25">
-    <w:abstractNumId w:val="12"/>
-    <w:lvlOverride w:ilvl="0">
-      <w:startOverride w:val="4"/>
-    </w:lvlOverride>
-    <w:lvlOverride w:ilvl="1">
-      <w:startOverride w:val="1"/>
-    </w:lvlOverride>
   </w:num>
   <w:num w:numId="26">
     <w:abstractNumId w:val="12"/>
     <w:lvlOverride w:ilvl="0">
-      <w:startOverride w:val="3"/>
+      <w:startOverride w:val="4"/>
     </w:lvlOverride>
     <w:lvlOverride w:ilvl="1">
       <w:startOverride w:val="1"/>
@@ -7511,7 +7587,7 @@
       <w:startOverride w:val="3"/>
     </w:lvlOverride>
     <w:lvlOverride w:ilvl="1">
-      <w:startOverride w:val="2"/>
+      <w:startOverride w:val="1"/>
     </w:lvlOverride>
   </w:num>
   <w:num w:numId="28">
@@ -7524,6 +7600,15 @@
     </w:lvlOverride>
   </w:num>
   <w:num w:numId="29">
+    <w:abstractNumId w:val="12"/>
+    <w:lvlOverride w:ilvl="0">
+      <w:startOverride w:val="3"/>
+    </w:lvlOverride>
+    <w:lvlOverride w:ilvl="1">
+      <w:startOverride w:val="2"/>
+    </w:lvlOverride>
+  </w:num>
+  <w:num w:numId="30">
     <w:abstractNumId w:val="0"/>
     <w:lvlOverride w:ilvl="0">
       <w:startOverride w:val="3"/>
@@ -7532,40 +7617,40 @@
       <w:startOverride w:val="2"/>
     </w:lvlOverride>
   </w:num>
-  <w:num w:numId="30">
+  <w:num w:numId="31">
     <w:abstractNumId w:val="9"/>
   </w:num>
-  <w:num w:numId="31">
+  <w:num w:numId="32">
     <w:abstractNumId w:val="21"/>
   </w:num>
-  <w:num w:numId="32">
+  <w:num w:numId="33">
     <w:abstractNumId w:val="6"/>
   </w:num>
-  <w:num w:numId="33">
+  <w:num w:numId="34">
     <w:abstractNumId w:val="5"/>
   </w:num>
-  <w:num w:numId="34">
+  <w:num w:numId="35">
     <w:abstractNumId w:val="7"/>
   </w:num>
-  <w:num w:numId="35">
+  <w:num w:numId="36">
     <w:abstractNumId w:val="14"/>
   </w:num>
-  <w:num w:numId="36">
+  <w:num w:numId="37">
     <w:abstractNumId w:val="12"/>
     <w:lvlOverride w:ilvl="0">
       <w:startOverride w:val="1"/>
     </w:lvlOverride>
   </w:num>
-  <w:num w:numId="37">
+  <w:num w:numId="38">
     <w:abstractNumId w:val="12"/>
   </w:num>
-  <w:num w:numId="38">
+  <w:num w:numId="39">
     <w:abstractNumId w:val="19"/>
   </w:num>
-  <w:num w:numId="39">
+  <w:num w:numId="40">
     <w:abstractNumId w:val="11"/>
   </w:num>
-  <w:num w:numId="40">
+  <w:num w:numId="41">
     <w:abstractNumId w:val="12"/>
     <w:lvlOverride w:ilvl="0">
       <w:lvl w:ilvl="0">
@@ -7695,7 +7780,7 @@
       </w:lvl>
     </w:lvlOverride>
   </w:num>
-  <w:num w:numId="41">
+  <w:num w:numId="42">
     <w:abstractNumId w:val="18"/>
   </w:num>
 </w:numbering>
@@ -8117,7 +8202,7 @@
       <w:keepNext/>
       <w:keepLines/>
       <w:numPr>
-        <w:numId w:val="41"/>
+        <w:numId w:val="42"/>
       </w:numPr>
       <w:pBdr>
         <w:bottom w:val="single" w:sz="4" w:space="1" w:color="595959" w:themeColor="text1" w:themeTint="A6"/>
@@ -8148,7 +8233,7 @@
       <w:keepLines/>
       <w:numPr>
         <w:ilvl w:val="1"/>
-        <w:numId w:val="41"/>
+        <w:numId w:val="42"/>
       </w:numPr>
       <w:spacing w:before="720" w:after="360"/>
       <w:outlineLvl w:val="1"/>
@@ -8195,7 +8280,7 @@
       <w:keepLines/>
       <w:numPr>
         <w:ilvl w:val="3"/>
-        <w:numId w:val="41"/>
+        <w:numId w:val="42"/>
       </w:numPr>
       <w:spacing w:before="200" w:after="0"/>
       <w:outlineLvl w:val="3"/>
@@ -8221,7 +8306,7 @@
       <w:keepLines/>
       <w:numPr>
         <w:ilvl w:val="4"/>
-        <w:numId w:val="41"/>
+        <w:numId w:val="42"/>
       </w:numPr>
       <w:spacing w:before="200" w:after="0"/>
       <w:outlineLvl w:val="4"/>
@@ -8245,7 +8330,7 @@
       <w:keepLines/>
       <w:numPr>
         <w:ilvl w:val="5"/>
-        <w:numId w:val="41"/>
+        <w:numId w:val="42"/>
       </w:numPr>
       <w:spacing w:before="200" w:after="0"/>
       <w:outlineLvl w:val="5"/>
@@ -8271,7 +8356,7 @@
       <w:keepLines/>
       <w:numPr>
         <w:ilvl w:val="6"/>
-        <w:numId w:val="41"/>
+        <w:numId w:val="42"/>
       </w:numPr>
       <w:spacing w:before="200" w:after="0"/>
       <w:outlineLvl w:val="6"/>
@@ -8297,7 +8382,7 @@
       <w:keepLines/>
       <w:numPr>
         <w:ilvl w:val="7"/>
-        <w:numId w:val="41"/>
+        <w:numId w:val="42"/>
       </w:numPr>
       <w:spacing w:before="200" w:after="0"/>
       <w:outlineLvl w:val="7"/>
@@ -8323,7 +8408,7 @@
       <w:keepLines/>
       <w:numPr>
         <w:ilvl w:val="8"/>
-        <w:numId w:val="41"/>
+        <w:numId w:val="42"/>
       </w:numPr>
       <w:spacing w:before="200" w:after="0"/>
       <w:outlineLvl w:val="8"/>
@@ -8717,7 +8802,7 @@
     <w:qFormat/>
     <w:pPr>
       <w:numPr>
-        <w:numId w:val="19"/>
+        <w:numId w:val="20"/>
       </w:numPr>
       <w:outlineLvl w:val="9"/>
     </w:pPr>
@@ -10078,7 +10163,7 @@
 </file>
 
 <file path=customXml/itemProps3.xml><?xml version="1.0" encoding="utf-8"?>
-<ds:datastoreItem xmlns:ds="http://schemas.openxmlformats.org/officeDocument/2006/customXml" ds:itemID="{E1AD1FFB-37A7-4C40-91C9-0974679F2837}">
+<ds:datastoreItem xmlns:ds="http://schemas.openxmlformats.org/officeDocument/2006/customXml" ds:itemID="{35AF03F3-2BC3-4C38-ACA2-1431FF6FE265}">
   <ds:schemaRefs>
     <ds:schemaRef ds:uri="http://schemas.openxmlformats.org/officeDocument/2006/bibliography"/>
   </ds:schemaRefs>

</xml_diff>